<commit_message>
Plantilla de trabajo grupal
</commit_message>
<xml_diff>
--- a/Hablar del 7 cuatro HC 595.docx
+++ b/Hablar del 7 cuatro HC 595.docx
@@ -87,7 +87,7 @@
         <w:rPr>
           <w:lang w:val="es-MX"/>
         </w:rPr>
-        <w:t>Des encriptación</w:t>
+        <w:t>Desencriptación</w:t>
       </w:r>
     </w:p>
     <w:p>
@@ -493,13 +493,7 @@
         <w:rPr>
           <w:lang w:val="es-MX"/>
         </w:rPr>
-        <w:t xml:space="preserve">Se enviarán datos de la forma </w:t>
-      </w:r>
-      <w:r>
-        <w:rPr>
-          <w:lang w:val="es-MX"/>
-        </w:rPr>
-        <w:t>2</w:t>
+        <w:t>Se enviarán datos de la forma 2</w:t>
       </w:r>
       <w:r>
         <w:rPr>
@@ -519,13 +513,7 @@
         <w:rPr>
           <w:lang w:val="es-MX"/>
         </w:rPr>
-        <w:t xml:space="preserve">Se enviarán datos de la forma </w:t>
-      </w:r>
-      <w:r>
-        <w:rPr>
-          <w:lang w:val="es-MX"/>
-        </w:rPr>
-        <w:t>3</w:t>
+        <w:t>Se enviarán datos de la forma 3</w:t>
       </w:r>
       <w:r>
         <w:rPr>
@@ -545,13 +533,7 @@
         <w:rPr>
           <w:lang w:val="es-MX"/>
         </w:rPr>
-        <w:t xml:space="preserve">Se enviarán datos de la forma </w:t>
-      </w:r>
-      <w:r>
-        <w:rPr>
-          <w:lang w:val="es-MX"/>
-        </w:rPr>
-        <w:t>4</w:t>
+        <w:t>Se enviarán datos de la forma 4</w:t>
       </w:r>
       <w:r>
         <w:rPr>

</xml_diff>